<commit_message>
Update na deliverables list
</commit_message>
<xml_diff>
--- a/I1/Current_Working_Directory/I1/ABM-I1-Software Development Plan.docx
+++ b/I1/Current_Working_Directory/I1/ABM-I1-Software Development Plan.docx
@@ -796,6 +796,7 @@
     <w:p>
       <w:pPr>
         <w:pStyle w:val="a3"/>
+        <w:jc w:val="left"/>
         <w:rPr>
           <w:lang w:val="bg-BG"/>
         </w:rPr>
@@ -804,23 +805,17 @@
     <w:p>
       <w:pPr>
         <w:pStyle w:val="a3"/>
-        <w:jc w:val="left"/>
-        <w:rPr>
-          <w:lang w:val="bg-BG"/>
-        </w:rPr>
-      </w:pPr>
-    </w:p>
-    <w:p>
-      <w:pPr>
-        <w:pStyle w:val="a3"/>
-        <w:rPr>
-          <w:lang w:val="bg-BG"/>
-        </w:rPr>
-      </w:pPr>
-      <w:r>
-        <w:rPr>
-          <w:lang w:val="bg-BG"/>
-        </w:rPr>
+        <w:rPr>
+          <w:lang w:val="bg-BG"/>
+        </w:rPr>
+      </w:pPr>
+      <w:bookmarkStart w:id="0" w:name="_GoBack"/>
+      <w:bookmarkEnd w:id="0"/>
+      <w:r>
+        <w:rPr>
+          <w:lang w:val="bg-BG"/>
+        </w:rPr>
+        <w:lastRenderedPageBreak/>
         <w:t>Съдържание</w:t>
       </w:r>
     </w:p>
@@ -3099,17 +3094,17 @@
           <w:numId w:val="0"/>
         </w:numPr>
       </w:pPr>
-      <w:bookmarkStart w:id="0" w:name="_Toc447095880"/>
+      <w:bookmarkStart w:id="1" w:name="_Toc447095880"/>
     </w:p>
     <w:p>
       <w:pPr>
         <w:pStyle w:val="1"/>
       </w:pPr>
-      <w:bookmarkStart w:id="1" w:name="_Toc436901966"/>
+      <w:bookmarkStart w:id="2" w:name="_Toc436901966"/>
       <w:r>
         <w:t>Въведение</w:t>
       </w:r>
-      <w:bookmarkEnd w:id="1"/>
+      <w:bookmarkEnd w:id="2"/>
     </w:p>
     <w:p>
       <w:pPr>
@@ -3138,9 +3133,9 @@
         <w:pStyle w:val="2"/>
         <w:jc w:val="both"/>
       </w:pPr>
-      <w:bookmarkStart w:id="2" w:name="_Toc436901967"/>
-      <w:bookmarkStart w:id="3" w:name="_Toc456598588"/>
-      <w:bookmarkStart w:id="4" w:name="_Toc456600919"/>
+      <w:bookmarkStart w:id="3" w:name="_Toc436901967"/>
+      <w:bookmarkStart w:id="4" w:name="_Toc456598588"/>
+      <w:bookmarkStart w:id="5" w:name="_Toc456600919"/>
       <w:r>
         <w:rPr>
           <w:lang w:val="bg-BG"/>
@@ -3159,7 +3154,7 @@
         </w:rPr>
         <w:t>ан за разработка</w:t>
       </w:r>
-      <w:bookmarkEnd w:id="2"/>
+      <w:bookmarkEnd w:id="3"/>
     </w:p>
     <w:p>
       <w:pPr>
@@ -3241,16 +3236,16 @@
       <w:pPr>
         <w:pStyle w:val="2"/>
       </w:pPr>
-      <w:bookmarkStart w:id="5" w:name="_Toc436901968"/>
-      <w:bookmarkEnd w:id="3"/>
+      <w:bookmarkStart w:id="6" w:name="_Toc436901968"/>
       <w:bookmarkEnd w:id="4"/>
+      <w:bookmarkEnd w:id="5"/>
       <w:r>
         <w:rPr>
           <w:lang w:val="bg-BG"/>
         </w:rPr>
         <w:t>Дефиниции, акроними и абревиатури</w:t>
       </w:r>
-      <w:bookmarkEnd w:id="5"/>
+      <w:bookmarkEnd w:id="6"/>
     </w:p>
     <w:p>
       <w:pPr>
@@ -3299,13 +3294,13 @@
       <w:pPr>
         <w:pStyle w:val="2"/>
       </w:pPr>
-      <w:bookmarkStart w:id="6" w:name="_Toc436901969"/>
+      <w:bookmarkStart w:id="7" w:name="_Toc436901969"/>
       <w:r>
         <w:t>Препратки</w:t>
       </w:r>
-      <w:bookmarkStart w:id="7" w:name="_Toc456598591"/>
-      <w:bookmarkStart w:id="8" w:name="_Toc456600922"/>
-      <w:bookmarkEnd w:id="6"/>
+      <w:bookmarkStart w:id="8" w:name="_Toc456598591"/>
+      <w:bookmarkStart w:id="9" w:name="_Toc456600922"/>
+      <w:bookmarkEnd w:id="7"/>
       <w:r>
         <w:t xml:space="preserve"> </w:t>
       </w:r>
@@ -3318,11 +3313,11 @@
           <w:lang w:val="bg-BG"/>
         </w:rPr>
       </w:pPr>
-      <w:bookmarkStart w:id="9" w:name="_Toc436901970"/>
-      <w:bookmarkStart w:id="10" w:name="_Toc447095882"/>
-      <w:bookmarkEnd w:id="0"/>
-      <w:bookmarkEnd w:id="7"/>
+      <w:bookmarkStart w:id="10" w:name="_Toc436901970"/>
+      <w:bookmarkStart w:id="11" w:name="_Toc447095882"/>
+      <w:bookmarkEnd w:id="1"/>
       <w:bookmarkEnd w:id="8"/>
+      <w:bookmarkEnd w:id="9"/>
       <w:r>
         <w:rPr>
           <w:lang w:val="bg-BG"/>
@@ -3513,21 +3508,21 @@
       <w:r>
         <w:t>проекта</w:t>
       </w:r>
-      <w:bookmarkEnd w:id="9"/>
+      <w:bookmarkEnd w:id="10"/>
     </w:p>
     <w:p>
       <w:pPr>
         <w:pStyle w:val="2"/>
         <w:jc w:val="both"/>
       </w:pPr>
-      <w:bookmarkStart w:id="11" w:name="_Toc436901971"/>
+      <w:bookmarkStart w:id="12" w:name="_Toc436901971"/>
       <w:r>
         <w:rPr>
           <w:lang w:val="bg-BG"/>
         </w:rPr>
         <w:t>Обхват и цели на проекта</w:t>
       </w:r>
-      <w:bookmarkEnd w:id="11"/>
+      <w:bookmarkEnd w:id="12"/>
     </w:p>
     <w:p>
       <w:pPr>
@@ -3583,15 +3578,15 @@
         <w:pStyle w:val="2"/>
         <w:jc w:val="both"/>
       </w:pPr>
-      <w:bookmarkStart w:id="12" w:name="_Toc436901972"/>
-      <w:bookmarkEnd w:id="10"/>
+      <w:bookmarkStart w:id="13" w:name="_Toc436901972"/>
+      <w:bookmarkEnd w:id="11"/>
       <w:r>
         <w:rPr>
           <w:lang w:val="bg-BG"/>
         </w:rPr>
         <w:t>Предположения и ограничения</w:t>
       </w:r>
-      <w:bookmarkEnd w:id="12"/>
+      <w:bookmarkEnd w:id="13"/>
     </w:p>
     <w:p>
       <w:pPr>
@@ -3957,14 +3952,14 @@
         <w:pStyle w:val="2"/>
         <w:jc w:val="both"/>
       </w:pPr>
-      <w:bookmarkStart w:id="13" w:name="_Toc436901973"/>
+      <w:bookmarkStart w:id="14" w:name="_Toc436901973"/>
       <w:r>
         <w:rPr>
           <w:lang w:val="bg-BG"/>
         </w:rPr>
         <w:t>Еволюция на главния план за разработка</w:t>
       </w:r>
-      <w:bookmarkEnd w:id="13"/>
+      <w:bookmarkEnd w:id="14"/>
     </w:p>
     <w:p>
       <w:pPr>
@@ -3987,28 +3982,28 @@
         <w:pStyle w:val="1"/>
         <w:jc w:val="both"/>
       </w:pPr>
-      <w:bookmarkStart w:id="14" w:name="_Toc436901974"/>
+      <w:bookmarkStart w:id="15" w:name="_Toc436901974"/>
       <w:r>
         <w:rPr>
           <w:lang w:val="bg-BG"/>
         </w:rPr>
         <w:t>Организация на проекта</w:t>
       </w:r>
-      <w:bookmarkEnd w:id="14"/>
+      <w:bookmarkEnd w:id="15"/>
     </w:p>
     <w:p>
       <w:pPr>
         <w:pStyle w:val="2"/>
         <w:jc w:val="both"/>
       </w:pPr>
-      <w:bookmarkStart w:id="15" w:name="_Toc436901975"/>
+      <w:bookmarkStart w:id="16" w:name="_Toc436901975"/>
       <w:r>
         <w:rPr>
           <w:lang w:val="bg-BG"/>
         </w:rPr>
         <w:t>Организационна структура</w:t>
       </w:r>
-      <w:bookmarkEnd w:id="15"/>
+      <w:bookmarkEnd w:id="16"/>
     </w:p>
     <w:p>
       <w:pPr>
@@ -5145,14 +5140,14 @@
         <w:pStyle w:val="2"/>
         <w:jc w:val="both"/>
       </w:pPr>
-      <w:bookmarkStart w:id="16" w:name="_Toc436901976"/>
+      <w:bookmarkStart w:id="17" w:name="_Toc436901976"/>
       <w:r>
         <w:rPr>
           <w:lang w:val="bg-BG"/>
         </w:rPr>
         <w:t>Външни интерфейси</w:t>
       </w:r>
-      <w:bookmarkEnd w:id="16"/>
+      <w:bookmarkEnd w:id="17"/>
     </w:p>
     <w:p>
       <w:pPr>
@@ -5311,14 +5306,14 @@
       <w:pPr>
         <w:pStyle w:val="2"/>
       </w:pPr>
-      <w:bookmarkStart w:id="17" w:name="_Toc436901977"/>
+      <w:bookmarkStart w:id="18" w:name="_Toc436901977"/>
       <w:r>
         <w:rPr>
           <w:lang w:val="bg-BG"/>
         </w:rPr>
         <w:t>Роли и отговорности</w:t>
       </w:r>
-      <w:bookmarkEnd w:id="17"/>
+      <w:bookmarkEnd w:id="18"/>
     </w:p>
     <w:tbl>
       <w:tblPr>
@@ -6624,31 +6619,31 @@
       <w:pPr>
         <w:pStyle w:val="1"/>
       </w:pPr>
-      <w:bookmarkStart w:id="18" w:name="_Toc436901978"/>
+      <w:bookmarkStart w:id="19" w:name="_Toc436901978"/>
       <w:r>
         <w:t>Процес на управление</w:t>
-      </w:r>
-      <w:bookmarkEnd w:id="18"/>
-    </w:p>
-    <w:p>
-      <w:pPr>
-        <w:pStyle w:val="2"/>
-        <w:jc w:val="both"/>
-        <w:rPr>
-          <w:lang w:val="bg-BG"/>
-        </w:rPr>
-      </w:pPr>
-      <w:bookmarkStart w:id="19" w:name="_Toc436901979"/>
-      <w:r>
-        <w:rPr>
-          <w:lang w:val="bg-BG"/>
-        </w:rPr>
-        <w:t>План на проекта</w:t>
       </w:r>
       <w:bookmarkEnd w:id="19"/>
     </w:p>
     <w:p>
       <w:pPr>
+        <w:pStyle w:val="2"/>
+        <w:jc w:val="both"/>
+        <w:rPr>
+          <w:lang w:val="bg-BG"/>
+        </w:rPr>
+      </w:pPr>
+      <w:bookmarkStart w:id="20" w:name="_Toc436901979"/>
+      <w:r>
+        <w:rPr>
+          <w:lang w:val="bg-BG"/>
+        </w:rPr>
+        <w:t>План на проекта</w:t>
+      </w:r>
+      <w:bookmarkEnd w:id="20"/>
+    </w:p>
+    <w:p>
+      <w:pPr>
         <w:ind w:firstLine="720"/>
         <w:jc w:val="both"/>
         <w:rPr>
@@ -6757,11 +6752,11 @@
         <w:pStyle w:val="3"/>
         <w:jc w:val="both"/>
       </w:pPr>
-      <w:bookmarkStart w:id="20" w:name="_Toc436901980"/>
+      <w:bookmarkStart w:id="21" w:name="_Toc436901980"/>
       <w:r>
         <w:t>План на фазите</w:t>
       </w:r>
-      <w:bookmarkEnd w:id="20"/>
+      <w:bookmarkEnd w:id="21"/>
     </w:p>
     <w:p>
       <w:pPr>
@@ -7673,8 +7668,8 @@
         <w:pStyle w:val="3"/>
         <w:jc w:val="both"/>
       </w:pPr>
-      <w:bookmarkStart w:id="21" w:name="_Toc436901981"/>
-      <w:bookmarkStart w:id="22" w:name="_Toc430447688"/>
+      <w:bookmarkStart w:id="22" w:name="_Toc436901981"/>
+      <w:bookmarkStart w:id="23" w:name="_Toc430447688"/>
       <w:r>
         <w:t>Цели на итераци</w:t>
       </w:r>
@@ -7687,7 +7682,7 @@
       <w:r>
         <w:t>те</w:t>
       </w:r>
-      <w:bookmarkEnd w:id="21"/>
+      <w:bookmarkEnd w:id="22"/>
     </w:p>
     <w:p>
       <w:pPr>
@@ -8072,14 +8067,14 @@
           <w:lang w:val="bg-BG"/>
         </w:rPr>
       </w:pPr>
-      <w:bookmarkStart w:id="23" w:name="_Toc436901982"/>
+      <w:bookmarkStart w:id="24" w:name="_Toc436901982"/>
       <w:r>
         <w:rPr>
           <w:lang w:val="bg-BG"/>
         </w:rPr>
         <w:t>Издания</w:t>
       </w:r>
-      <w:bookmarkEnd w:id="23"/>
+      <w:bookmarkEnd w:id="24"/>
     </w:p>
     <w:p>
       <w:pPr>
@@ -8327,49 +8322,13 @@
           <w:lang w:val="bg-BG"/>
         </w:rPr>
       </w:pPr>
-      <w:bookmarkStart w:id="24" w:name="_Toc436901983"/>
-      <w:bookmarkEnd w:id="22"/>
+      <w:bookmarkStart w:id="25" w:name="_Toc436901983"/>
+      <w:bookmarkEnd w:id="23"/>
       <w:r>
         <w:rPr>
           <w:lang w:val="bg-BG"/>
         </w:rPr>
         <w:t>График на проекта</w:t>
-      </w:r>
-      <w:bookmarkEnd w:id="24"/>
-    </w:p>
-    <w:p>
-      <w:pPr>
-        <w:ind w:firstLine="720"/>
-        <w:jc w:val="both"/>
-      </w:pPr>
-      <w:r>
-        <w:rPr>
-          <w:lang w:val="bg-BG"/>
-        </w:rPr>
-        <w:t>Графика на проекта е разработен в документа „</w:t>
-      </w:r>
-      <w:r>
-        <w:t>ABM-I1-Project Schedule</w:t>
-      </w:r>
-      <w:r>
-        <w:rPr>
-          <w:lang w:val="bg-BG"/>
-        </w:rPr>
-        <w:t xml:space="preserve">“, който е създаден чрез </w:t>
-      </w:r>
-      <w:r>
-        <w:t>MS Project.</w:t>
-      </w:r>
-    </w:p>
-    <w:p>
-      <w:pPr>
-        <w:pStyle w:val="3"/>
-        <w:jc w:val="both"/>
-      </w:pPr>
-      <w:bookmarkStart w:id="25" w:name="_Toc436901984"/>
-      <w:bookmarkStart w:id="26" w:name="_Toc430447692"/>
-      <w:r>
-        <w:t>Ресурси</w:t>
       </w:r>
       <w:bookmarkEnd w:id="25"/>
     </w:p>
@@ -8377,6 +8336,42 @@
       <w:pPr>
         <w:ind w:firstLine="720"/>
         <w:jc w:val="both"/>
+      </w:pPr>
+      <w:r>
+        <w:rPr>
+          <w:lang w:val="bg-BG"/>
+        </w:rPr>
+        <w:t>Графика на проекта е разработен в документа „</w:t>
+      </w:r>
+      <w:r>
+        <w:t>ABM-I1-Project Schedule</w:t>
+      </w:r>
+      <w:r>
+        <w:rPr>
+          <w:lang w:val="bg-BG"/>
+        </w:rPr>
+        <w:t xml:space="preserve">“, който е създаден чрез </w:t>
+      </w:r>
+      <w:r>
+        <w:t>MS Project.</w:t>
+      </w:r>
+    </w:p>
+    <w:p>
+      <w:pPr>
+        <w:pStyle w:val="3"/>
+        <w:jc w:val="both"/>
+      </w:pPr>
+      <w:bookmarkStart w:id="26" w:name="_Toc436901984"/>
+      <w:bookmarkStart w:id="27" w:name="_Toc430447692"/>
+      <w:r>
+        <w:t>Ресурси</w:t>
+      </w:r>
+      <w:bookmarkEnd w:id="26"/>
+    </w:p>
+    <w:p>
+      <w:pPr>
+        <w:ind w:firstLine="720"/>
+        <w:jc w:val="both"/>
         <w:rPr>
           <w:lang w:val="bg-BG"/>
         </w:rPr>
@@ -8443,7 +8438,7 @@
         <w:t>„Ангел Кънчев“ и от екипа на изпълнителите.</w:t>
       </w:r>
     </w:p>
-    <w:bookmarkEnd w:id="26"/>
+    <w:bookmarkEnd w:id="27"/>
     <w:p>
       <w:pPr>
         <w:pStyle w:val="3"/>
@@ -8484,15 +8479,15 @@
         <w:pStyle w:val="2"/>
         <w:jc w:val="both"/>
       </w:pPr>
-      <w:bookmarkStart w:id="27" w:name="_Toc436901986"/>
+      <w:bookmarkStart w:id="28" w:name="_Toc436901986"/>
       <w:r>
         <w:rPr>
           <w:lang w:val="bg-BG"/>
         </w:rPr>
         <w:t>Планове за итерации</w:t>
       </w:r>
-      <w:bookmarkStart w:id="28" w:name="_Toc447095908"/>
-      <w:bookmarkEnd w:id="27"/>
+      <w:bookmarkStart w:id="29" w:name="_Toc447095908"/>
+      <w:bookmarkEnd w:id="28"/>
     </w:p>
     <w:p>
       <w:pPr>
@@ -8530,29 +8525,29 @@
         <w:pStyle w:val="2"/>
         <w:jc w:val="both"/>
       </w:pPr>
-      <w:bookmarkStart w:id="29" w:name="_Toc436901987"/>
-      <w:bookmarkEnd w:id="28"/>
+      <w:bookmarkStart w:id="30" w:name="_Toc436901987"/>
+      <w:bookmarkEnd w:id="29"/>
       <w:r>
         <w:t>Мониторинг и контрол на проекта</w:t>
-      </w:r>
-      <w:bookmarkEnd w:id="29"/>
-    </w:p>
-    <w:p>
-      <w:pPr>
-        <w:pStyle w:val="3"/>
-        <w:jc w:val="both"/>
-      </w:pPr>
-      <w:bookmarkStart w:id="30" w:name="_Toc436901988"/>
-      <w:r>
-        <w:rPr>
-          <w:lang w:val="bg-BG"/>
-        </w:rPr>
-        <w:t>План за управление на изискванията</w:t>
       </w:r>
       <w:bookmarkEnd w:id="30"/>
     </w:p>
     <w:p>
       <w:pPr>
+        <w:pStyle w:val="3"/>
+        <w:jc w:val="both"/>
+      </w:pPr>
+      <w:bookmarkStart w:id="31" w:name="_Toc436901988"/>
+      <w:r>
+        <w:rPr>
+          <w:lang w:val="bg-BG"/>
+        </w:rPr>
+        <w:t>План за управление на изискванията</w:t>
+      </w:r>
+      <w:bookmarkEnd w:id="31"/>
+    </w:p>
+    <w:p>
+      <w:pPr>
         <w:pStyle w:val="a9"/>
         <w:ind w:left="0" w:firstLine="720"/>
         <w:jc w:val="both"/>
@@ -8584,50 +8579,9 @@
         <w:pStyle w:val="3"/>
         <w:jc w:val="both"/>
       </w:pPr>
-      <w:bookmarkStart w:id="31" w:name="_Toc436901989"/>
+      <w:bookmarkStart w:id="32" w:name="_Toc436901989"/>
       <w:r>
         <w:t>План за контролиране на графика</w:t>
-      </w:r>
-      <w:bookmarkEnd w:id="31"/>
-    </w:p>
-    <w:p>
-      <w:pPr>
-        <w:ind w:firstLine="720"/>
-        <w:jc w:val="both"/>
-      </w:pPr>
-      <w:r>
-        <w:rPr>
-          <w:lang w:val="bg-BG"/>
-        </w:rPr>
-        <w:t>Предоставена е система „</w:t>
-      </w:r>
-      <w:r>
-        <w:t>Jira</w:t>
-      </w:r>
-      <w:r>
-        <w:rPr>
-          <w:lang w:val="bg-BG"/>
-        </w:rPr>
-        <w:t>“ от РУ „Ангел Кънчев“, в коята всяка итерация от проекта ще бъде представена като набор от задачи. Системата притежава функционалности като: създаване на различни по вид задачи,</w:t>
-      </w:r>
-      <w:r>
-        <w:rPr>
-          <w:lang w:val="bg-BG"/>
-        </w:rPr>
-        <w:t xml:space="preserve"> следене на отделеното време за всяка задача, каква част от работата е свършена в това време и генериране на отчети. Благодарение на това е възможно лесното контролиране на графика на проекта.</w:t>
-      </w:r>
-    </w:p>
-    <w:p>
-      <w:pPr>
-        <w:pStyle w:val="3"/>
-        <w:jc w:val="both"/>
-      </w:pPr>
-      <w:bookmarkStart w:id="32" w:name="_Toc436901990"/>
-      <w:r>
-        <w:rPr>
-          <w:lang w:val="bg-BG"/>
-        </w:rPr>
-        <w:t>План за управление на качеството</w:t>
       </w:r>
       <w:bookmarkEnd w:id="32"/>
     </w:p>
@@ -8635,71 +8589,112 @@
       <w:pPr>
         <w:ind w:firstLine="720"/>
         <w:jc w:val="both"/>
-        <w:rPr>
-          <w:lang w:val="bg-BG"/>
-        </w:rPr>
-      </w:pPr>
-      <w:bookmarkStart w:id="33" w:name="_Toc447095913"/>
-      <w:r>
-        <w:rPr>
-          <w:lang w:val="bg-BG"/>
-        </w:rPr>
-        <w:t xml:space="preserve">Планът за </w:t>
-      </w:r>
-      <w:r>
-        <w:rPr>
-          <w:lang w:val="bg-BG"/>
-        </w:rPr>
-        <w:t xml:space="preserve">управление </w:t>
-      </w:r>
-      <w:r>
-        <w:rPr>
-          <w:lang w:val="bg-BG"/>
-        </w:rPr>
-        <w:t xml:space="preserve">на качеството е описан в документа </w:t>
-      </w:r>
-      <w:r>
-        <w:rPr>
-          <w:lang w:val="bg-BG"/>
-        </w:rPr>
-        <w:t>„</w:t>
-      </w:r>
-      <w:r>
-        <w:rPr>
-          <w:lang w:val="bg-BG"/>
-        </w:rPr>
-        <w:t>AMB-6-I1-Quality Assurance Plan</w:t>
-      </w:r>
-      <w:r>
-        <w:rPr>
-          <w:lang w:val="bg-BG"/>
-        </w:rPr>
-        <w:t>“</w:t>
-      </w:r>
-      <w:r>
-        <w:rPr>
-          <w:lang w:val="bg-BG"/>
-        </w:rPr>
-        <w:t>.</w:t>
+      </w:pPr>
+      <w:r>
+        <w:rPr>
+          <w:lang w:val="bg-BG"/>
+        </w:rPr>
+        <w:t>Предоставена е система „</w:t>
+      </w:r>
+      <w:r>
+        <w:t>Jira</w:t>
+      </w:r>
+      <w:r>
+        <w:rPr>
+          <w:lang w:val="bg-BG"/>
+        </w:rPr>
+        <w:t>“ от РУ „Ангел Кънчев“, в коята всяка итерация от проекта ще бъде представена като набор от задачи. Системата притежава функционалности като: създаване на различни по вид задачи,</w:t>
+      </w:r>
+      <w:r>
+        <w:rPr>
+          <w:lang w:val="bg-BG"/>
+        </w:rPr>
+        <w:t xml:space="preserve"> следене на отделеното време за всяка задача, каква част от работата е свършена в това време и генериране на отчети. Благодарение на това е възможно лесното контролиране на графика на проекта.</w:t>
       </w:r>
     </w:p>
     <w:p>
       <w:pPr>
         <w:pStyle w:val="3"/>
         <w:jc w:val="both"/>
-        <w:rPr>
-          <w:lang w:val="bg-BG"/>
-        </w:rPr>
-      </w:pPr>
-      <w:bookmarkStart w:id="34" w:name="_Toc436901991"/>
+      </w:pPr>
+      <w:bookmarkStart w:id="33" w:name="_Toc436901990"/>
+      <w:r>
+        <w:rPr>
+          <w:lang w:val="bg-BG"/>
+        </w:rPr>
+        <w:t>План за управление на качеството</w:t>
+      </w:r>
       <w:bookmarkEnd w:id="33"/>
+    </w:p>
+    <w:p>
+      <w:pPr>
+        <w:ind w:firstLine="720"/>
+        <w:jc w:val="both"/>
+        <w:rPr>
+          <w:lang w:val="bg-BG"/>
+        </w:rPr>
+      </w:pPr>
+      <w:bookmarkStart w:id="34" w:name="_Toc447095913"/>
+      <w:r>
+        <w:rPr>
+          <w:lang w:val="bg-BG"/>
+        </w:rPr>
+        <w:t xml:space="preserve">Планът за </w:t>
+      </w:r>
+      <w:r>
+        <w:rPr>
+          <w:lang w:val="bg-BG"/>
+        </w:rPr>
+        <w:t xml:space="preserve">управление </w:t>
+      </w:r>
+      <w:r>
+        <w:rPr>
+          <w:lang w:val="bg-BG"/>
+        </w:rPr>
+        <w:t xml:space="preserve">на качеството е описан в документа </w:t>
+      </w:r>
+      <w:r>
+        <w:rPr>
+          <w:lang w:val="bg-BG"/>
+        </w:rPr>
+        <w:t>„</w:t>
+      </w:r>
+      <w:r>
+        <w:rPr>
+          <w:lang w:val="bg-BG"/>
+        </w:rPr>
+        <w:t>AMB-6-I1-Quality Assurance Plan</w:t>
+      </w:r>
+      <w:r>
+        <w:rPr>
+          <w:lang w:val="bg-BG"/>
+        </w:rPr>
+        <w:t>“</w:t>
+      </w:r>
+      <w:r>
+        <w:rPr>
+          <w:lang w:val="bg-BG"/>
+        </w:rPr>
+        <w:t>.</w:t>
+      </w:r>
+    </w:p>
+    <w:p>
+      <w:pPr>
+        <w:pStyle w:val="3"/>
+        <w:jc w:val="both"/>
+        <w:rPr>
+          <w:lang w:val="bg-BG"/>
+        </w:rPr>
+      </w:pPr>
+      <w:bookmarkStart w:id="35" w:name="_Toc436901991"/>
+      <w:bookmarkEnd w:id="34"/>
       <w:r>
         <w:rPr>
           <w:lang w:val="bg-BG"/>
         </w:rPr>
         <w:t>План за отчитане</w:t>
       </w:r>
-      <w:bookmarkEnd w:id="34"/>
+      <w:bookmarkEnd w:id="35"/>
       <w:r>
         <w:rPr>
           <w:lang w:val="bg-BG"/>
@@ -19894,7 +19889,7 @@
           <w:lang w:val="bg-BG"/>
         </w:rPr>
       </w:pPr>
-      <w:bookmarkStart w:id="35" w:name="_Toc436901992"/>
+      <w:bookmarkStart w:id="36" w:name="_Toc436901992"/>
       <w:r>
         <w:rPr>
           <w:lang w:val="bg-BG"/>
@@ -19907,7 +19902,7 @@
         </w:rPr>
         <w:t xml:space="preserve"> Списък с предавани документи по фази</w:t>
       </w:r>
-      <w:bookmarkEnd w:id="35"/>
+      <w:bookmarkEnd w:id="36"/>
     </w:p>
     <w:p>
       <w:pPr>
@@ -20752,56 +20747,12 @@
           <w:lang w:val="bg-BG"/>
         </w:rPr>
       </w:pPr>
-      <w:bookmarkStart w:id="36" w:name="_Toc436901993"/>
+      <w:bookmarkStart w:id="37" w:name="_Toc436901993"/>
       <w:r>
         <w:rPr>
           <w:lang w:val="bg-BG"/>
         </w:rPr>
         <w:t>План за управление на рисковете</w:t>
-      </w:r>
-      <w:bookmarkEnd w:id="36"/>
-    </w:p>
-    <w:p>
-      <w:pPr>
-        <w:ind w:firstLine="720"/>
-        <w:jc w:val="both"/>
-        <w:rPr>
-          <w:lang w:val="bg-BG"/>
-        </w:rPr>
-      </w:pPr>
-      <w:r>
-        <w:rPr>
-          <w:lang w:val="bg-BG"/>
-        </w:rPr>
-        <w:t>Планът за управление на рисковете е представен в документа „</w:t>
-      </w:r>
-      <w:r>
-        <w:t>ABM-I1-Risk-List</w:t>
-      </w:r>
-      <w:r>
-        <w:rPr>
-          <w:lang w:val="bg-BG"/>
-        </w:rPr>
-        <w:t>“</w:t>
-      </w:r>
-      <w:r>
-        <w:rPr>
-          <w:lang w:val="bg-BG"/>
-        </w:rPr>
-        <w:t>.</w:t>
-      </w:r>
-    </w:p>
-    <w:p>
-      <w:pPr>
-        <w:pStyle w:val="2"/>
-        <w:jc w:val="both"/>
-      </w:pPr>
-      <w:bookmarkStart w:id="37" w:name="_Toc436901994"/>
-      <w:r>
-        <w:rPr>
-          <w:lang w:val="bg-BG"/>
-        </w:rPr>
-        <w:t>План за предаване</w:t>
       </w:r>
       <w:bookmarkEnd w:id="37"/>
     </w:p>
@@ -20814,66 +20765,100 @@
         </w:rPr>
       </w:pPr>
       <w:r>
-        <w:t>В</w:t>
-      </w:r>
-      <w:r>
-        <w:rPr>
-          <w:lang w:val="bg-BG"/>
-        </w:rPr>
-        <w:t>ъв</w:t>
-      </w:r>
-      <w:r>
-        <w:t xml:space="preserve"> </w:t>
-      </w:r>
-      <w:r>
-        <w:rPr>
-          <w:lang w:val="bg-BG"/>
-        </w:rPr>
-        <w:t>фаза</w:t>
-      </w:r>
-      <w:r>
-        <w:t xml:space="preserve"> „</w:t>
-      </w:r>
-      <w:r>
-        <w:t>Предаване</w:t>
-      </w:r>
-      <w:r>
-        <w:t xml:space="preserve">“, </w:t>
-      </w:r>
-      <w:r>
-        <w:rPr>
-          <w:lang w:val="bg-BG"/>
-        </w:rPr>
-        <w:t xml:space="preserve">екипът от </w:t>
-      </w:r>
-      <w:r>
-        <w:t>изпълнители предава на възложителите</w:t>
-      </w:r>
-      <w:r>
-        <w:t xml:space="preserve"> готовия софтуерен продукт заедно с цял</w:t>
-      </w:r>
-      <w:r>
-        <w:t>ата необходима документация. Възложителите имат задачата да определят дали</w:t>
-      </w:r>
-      <w:r>
-        <w:t xml:space="preserve"> целите на проектирането и реализацията на продукта са реализирани </w:t>
-      </w:r>
-      <w:r>
-        <w:rPr>
-          <w:lang w:val="bg-BG"/>
-        </w:rPr>
-        <w:t>успешно. По-подробен приемо-предавателен план следва да бъде реализиран в по-късен етап.</w:t>
+        <w:rPr>
+          <w:lang w:val="bg-BG"/>
+        </w:rPr>
+        <w:t>Планът за управление на рисковете е представен в документа „</w:t>
+      </w:r>
+      <w:r>
+        <w:t>ABM-I1-Risk-List</w:t>
+      </w:r>
+      <w:r>
+        <w:rPr>
+          <w:lang w:val="bg-BG"/>
+        </w:rPr>
+        <w:t>“</w:t>
+      </w:r>
+      <w:r>
+        <w:rPr>
+          <w:lang w:val="bg-BG"/>
+        </w:rPr>
+        <w:t>.</w:t>
       </w:r>
     </w:p>
     <w:p>
       <w:pPr>
-        <w:ind w:left="720"/>
-      </w:pPr>
+        <w:pStyle w:val="2"/>
+        <w:jc w:val="both"/>
+      </w:pPr>
+      <w:bookmarkStart w:id="38" w:name="_Toc436901994"/>
+      <w:r>
+        <w:rPr>
+          <w:lang w:val="bg-BG"/>
+        </w:rPr>
+        <w:t>План за предаване</w:t>
+      </w:r>
+      <w:bookmarkEnd w:id="38"/>
     </w:p>
     <w:p>
       <w:pPr>
-        <w:ind w:left="720"/>
-      </w:pPr>
+        <w:ind w:firstLine="720"/>
+        <w:jc w:val="both"/>
+        <w:rPr>
+          <w:lang w:val="bg-BG"/>
+        </w:rPr>
+      </w:pPr>
+      <w:r>
+        <w:t>В</w:t>
+      </w:r>
+      <w:r>
+        <w:rPr>
+          <w:lang w:val="bg-BG"/>
+        </w:rPr>
+        <w:t>ъв</w:t>
+      </w:r>
+      <w:r>
+        <w:t xml:space="preserve"> </w:t>
+      </w:r>
+      <w:r>
+        <w:rPr>
+          <w:lang w:val="bg-BG"/>
+        </w:rPr>
+        <w:t>фаза</w:t>
+      </w:r>
+      <w:r>
+        <w:t xml:space="preserve"> „</w:t>
+      </w:r>
+      <w:r>
+        <w:t>Предаване</w:t>
+      </w:r>
+      <w:r>
+        <w:t xml:space="preserve">“, </w:t>
+      </w:r>
+      <w:r>
+        <w:rPr>
+          <w:lang w:val="bg-BG"/>
+        </w:rPr>
+        <w:t xml:space="preserve">екипът от </w:t>
+      </w:r>
+      <w:r>
+        <w:t>изпълнители предава на възложителите</w:t>
+      </w:r>
+      <w:r>
+        <w:t xml:space="preserve"> готовия софтуерен продукт заедно с цял</w:t>
+      </w:r>
+      <w:r>
+        <w:t>ата необходима документация. Възложителите имат задачата да определят дали</w:t>
+      </w:r>
+      <w:r>
+        <w:t xml:space="preserve"> целите на проектирането и реализацията на продукта са реализирани </w:t>
+      </w:r>
+      <w:r>
+        <w:rPr>
+          <w:lang w:val="bg-BG"/>
+        </w:rPr>
+        <w:t>успешно. По-подробен приемо-предавателен план следва да бъде реализиран в по-късен етап.</w:t>
+      </w:r>
     </w:p>
     <w:p>
       <w:pPr>
@@ -20921,9 +20906,16 @@
       </w:pPr>
     </w:p>
     <w:p>
-      <w:bookmarkStart w:id="38" w:name="_GoBack"/>
-      <w:bookmarkEnd w:id="38"/>
+      <w:pPr>
+        <w:ind w:left="720"/>
+      </w:pPr>
     </w:p>
+    <w:p>
+      <w:pPr>
+        <w:ind w:left="720"/>
+      </w:pPr>
+    </w:p>
+    <w:p/>
     <w:p>
       <w:pPr>
         <w:pStyle w:val="1"/>
@@ -21370,7 +21362,7 @@
               <w:rStyle w:val="a8"/>
               <w:noProof/>
             </w:rPr>
-            <w:t>11</w:t>
+            <w:t>3</w:t>
           </w:r>
           <w:r>
             <w:rPr>
@@ -25441,7 +25433,7 @@
 </file>
 
 <file path=customXml/itemProps1.xml><?xml version="1.0" encoding="utf-8"?>
-<ds:datastoreItem xmlns:ds="http://schemas.openxmlformats.org/officeDocument/2006/customXml" ds:itemID="{8B682423-4A32-4CB3-A402-EDC6B6C10B08}">
+<ds:datastoreItem xmlns:ds="http://schemas.openxmlformats.org/officeDocument/2006/customXml" ds:itemID="{F2AE53EB-C86F-4187-B0DE-CBFAF260B122}">
   <ds:schemaRefs>
     <ds:schemaRef ds:uri="http://schemas.openxmlformats.org/officeDocument/2006/bibliography"/>
   </ds:schemaRefs>

</xml_diff>